<commit_message>
fixed Test Case 1 description
</commit_message>
<xml_diff>
--- a/docs/assignmnet7/ValidationTestCases.docx
+++ b/docs/assignmnet7/ValidationTestCases.docx
@@ -19,7 +19,65 @@
           <w:bCs/>
           <w:kern w:val="32"/>
         </w:rPr>
-        <w:t>The following document outlines details of the individual test cases and how they are executed.  Section 1.0 of this document references Team 2’s first pass at requirements testing.  Refer to section 2.0 of the document for Team 2’s regression testing after correction to code. Test Case ID numbers can be traced back to the test matrix providing additional information.</w:t>
+        <w:t xml:space="preserve">The following document outlines details of the individual test cases and how they are executed.  Section 1.0 of this document references Team 2’s first pass at requirements testing.  Refer to section 2.0 of the document for Team 2’s regression testing after correction to </w:t>
+      </w:r>
+      <w:r>
+        <w:rPr>
+          <w:rFonts w:ascii="Arial" w:eastAsia="Times New Roman" w:hAnsi="Arial" w:cs="Arial"/>
+          <w:bCs/>
+          <w:kern w:val="32"/>
+        </w:rPr>
+        <w:t xml:space="preserve">source </w:t>
+      </w:r>
+      <w:r>
+        <w:rPr>
+          <w:rFonts w:ascii="Arial" w:eastAsia="Times New Roman" w:hAnsi="Arial" w:cs="Arial"/>
+          <w:bCs/>
+          <w:kern w:val="32"/>
+        </w:rPr>
+        <w:t xml:space="preserve">code. Test Case ID numbers can be traced back to the </w:t>
+      </w:r>
+      <w:r>
+        <w:rPr>
+          <w:rFonts w:ascii="Arial" w:eastAsia="Times New Roman" w:hAnsi="Arial" w:cs="Arial"/>
+          <w:bCs/>
+          <w:kern w:val="32"/>
+        </w:rPr>
+        <w:t>requirement</w:t>
+      </w:r>
+      <w:bookmarkStart w:id="0" w:name="_GoBack"/>
+      <w:bookmarkEnd w:id="0"/>
+      <w:r>
+        <w:rPr>
+          <w:rFonts w:ascii="Arial" w:eastAsia="Times New Roman" w:hAnsi="Arial" w:cs="Arial"/>
+          <w:bCs/>
+          <w:kern w:val="32"/>
+        </w:rPr>
+        <w:t xml:space="preserve"> </w:t>
+      </w:r>
+      <w:r>
+        <w:rPr>
+          <w:rFonts w:ascii="Arial" w:eastAsia="Times New Roman" w:hAnsi="Arial" w:cs="Arial"/>
+          <w:bCs/>
+          <w:kern w:val="32"/>
+        </w:rPr>
+        <w:t>_</w:t>
+      </w:r>
+      <w:r>
+        <w:rPr>
+          <w:rFonts w:ascii="Arial" w:eastAsia="Times New Roman" w:hAnsi="Arial" w:cs="Arial"/>
+          <w:bCs/>
+          <w:kern w:val="32"/>
+        </w:rPr>
+        <w:t>matrix providing additional information</w:t>
+      </w:r>
+      <w:r>
+        <w:rPr>
+          <w:rFonts w:ascii="Arial" w:eastAsia="Times New Roman" w:hAnsi="Arial" w:cs="Arial"/>
+          <w:bCs/>
+          <w:kern w:val="32"/>
+        </w:rPr>
+        <w:t xml:space="preserve"> and traceability to the requirement as specified by the requirements document.</w:t>
       </w:r>
     </w:p>
     <w:p>
@@ -68,8 +126,8 @@
         <w:tblLook w:val="04A0" w:firstRow="1" w:lastRow="0" w:firstColumn="1" w:lastColumn="0" w:noHBand="0" w:noVBand="1"/>
       </w:tblPr>
       <w:tblGrid>
-        <w:gridCol w:w="1728"/>
-        <w:gridCol w:w="7848"/>
+        <w:gridCol w:w="1492"/>
+        <w:gridCol w:w="8084"/>
       </w:tblGrid>
       <w:tr>
         <w:tc>
@@ -88,32 +146,27 @@
           </w:tcPr>
           <w:p>
             <w:r>
-              <w:t xml:space="preserve">We used </w:t>
-            </w:r>
-            <w:proofErr w:type="spellStart"/>
-            <w:r>
-              <w:t>Bla</w:t>
-            </w:r>
-            <w:proofErr w:type="spellEnd"/>
-            <w:r>
-              <w:t xml:space="preserve"> </w:t>
-            </w:r>
-            <w:proofErr w:type="spellStart"/>
-            <w:r>
-              <w:t>Bla</w:t>
-            </w:r>
-            <w:proofErr w:type="spellEnd"/>
-            <w:r>
-              <w:t xml:space="preserve"> Test reference Assignment 4 for details, </w:t>
-            </w:r>
-            <w:proofErr w:type="spellStart"/>
-            <w:r>
-              <w:t>ect</w:t>
-            </w:r>
-            <w:proofErr w:type="spellEnd"/>
-            <w:r>
-              <w:t xml:space="preserve"> how we did the test.</w:t>
-            </w:r>
+              <w:t>This test was ran using two scenarios, scenario 1 was to execute the Turing Machine application with a valid definition file meeting all of the requirements specified in the requirements documentation.  Scenario 2 was executed by distorting the definition file intentionally straying from requirements to ensure the Turing Machine would reject the definition file and exit accordingly.  More extensive testing was completed for this portion of the Turing Machine and can be found in Section 5 of the below document:</w:t>
+            </w:r>
+          </w:p>
+          <w:p/>
+          <w:p>
+            <w:pPr>
+              <w:rPr>
+                <w:sz w:val="18"/>
+                <w:szCs w:val="18"/>
+              </w:rPr>
+            </w:pPr>
+            <w:hyperlink r:id="rId5" w:history="1">
+              <w:r>
+                <w:rPr>
+                  <w:rStyle w:val="Hyperlink"/>
+                  <w:sz w:val="18"/>
+                  <w:szCs w:val="18"/>
+                </w:rPr>
+                <w:t>https://github.com/lansdon/cpts422/blob/master/docs/assignment4/assignment4_software_test_plan.pdf</w:t>
+              </w:r>
+            </w:hyperlink>
           </w:p>
         </w:tc>
       </w:tr>
@@ -134,7 +187,7 @@
           </w:tcPr>
           <w:p>
             <w:r>
-              <w:t>Don’t know</w:t>
+              <w:t>Pass</w:t>
             </w:r>
           </w:p>
         </w:tc>
@@ -631,7 +684,6 @@
           </w:tcPr>
           <w:p>
             <w:r>
-              <w:lastRenderedPageBreak/>
               <w:t>Test Case ID 7</w:t>
             </w:r>
           </w:p>
@@ -1309,8 +1361,6 @@
               </w:rPr>
               <w:t xml:space="preserve">Initialize TM application with valid .def.  </w:t>
             </w:r>
-            <w:bookmarkStart w:id="0" w:name="_GoBack"/>
-            <w:bookmarkEnd w:id="0"/>
             <w:r>
               <w:rPr>
                 <w:rFonts w:ascii="Calibri" w:hAnsi="Calibri"/>
@@ -1392,7 +1442,6 @@
           </w:tcPr>
           <w:p>
             <w:r>
-              <w:lastRenderedPageBreak/>
               <w:t>Test Case ID 15</w:t>
             </w:r>
           </w:p>
@@ -1931,18 +1980,27 @@
                 <w:rFonts w:ascii="Calibri" w:hAnsi="Calibri"/>
                 <w:color w:val="000000"/>
               </w:rPr>
-              <w:t xml:space="preserve"> Step 2: use run command and begin running TM, Step 3: using View command see that TM is running, Step 4: continue to use Run command until TM is done processing string, Step 5: use View commend to show TM has accepted or rejected string.</w:t>
-            </w:r>
-          </w:p>
-        </w:tc>
-      </w:tr>
-      <w:tr>
-        <w:tc>
-          <w:tcPr>
-            <w:tcW w:w="1728" w:type="dxa"/>
-          </w:tcPr>
-          <w:p>
-            <w:r>
+              <w:t xml:space="preserve"> Step 2: use run command and begin running TM, Step 3: using View command see that TM is running, Step 4: continue to use Run command until TM is done processing string, Step 5: use View </w:t>
+            </w:r>
+            <w:r>
+              <w:rPr>
+                <w:rFonts w:ascii="Calibri" w:hAnsi="Calibri"/>
+                <w:color w:val="000000"/>
+              </w:rPr>
+              <w:lastRenderedPageBreak/>
+              <w:t>commend to show TM has accepted or rejected string.</w:t>
+            </w:r>
+          </w:p>
+        </w:tc>
+      </w:tr>
+      <w:tr>
+        <w:tc>
+          <w:tcPr>
+            <w:tcW w:w="1728" w:type="dxa"/>
+          </w:tcPr>
+          <w:p>
+            <w:r>
+              <w:lastRenderedPageBreak/>
               <w:t>Result</w:t>
             </w:r>
           </w:p>
@@ -2102,7 +2160,6 @@
           </w:tcPr>
           <w:p>
             <w:r>
-              <w:lastRenderedPageBreak/>
               <w:t>Test Case ID 23</w:t>
             </w:r>
           </w:p>
@@ -2699,6 +2756,7 @@
           </w:tcPr>
           <w:p>
             <w:r>
+              <w:lastRenderedPageBreak/>
               <w:t>Result</w:t>
             </w:r>
           </w:p>
@@ -2837,7 +2895,6 @@
           </w:tcPr>
           <w:p>
             <w:r>
-              <w:lastRenderedPageBreak/>
               <w:t>Test Case ID 31</w:t>
             </w:r>
           </w:p>
@@ -3388,6 +3445,7 @@
           </w:tcPr>
           <w:p>
             <w:r>
+              <w:lastRenderedPageBreak/>
               <w:t>Result</w:t>
             </w:r>
           </w:p>
@@ -3556,7 +3614,6 @@
           </w:tcPr>
           <w:p>
             <w:r>
-              <w:lastRenderedPageBreak/>
               <w:t>Test Case ID 38</w:t>
             </w:r>
           </w:p>
@@ -4096,18 +4153,23 @@
             </w:r>
             <w:proofErr w:type="spellEnd"/>
             <w:r>
-              <w:t xml:space="preserve"> located in the same directory as .def.  Empty string represented as / in file. Loads when TM is initialized.</w:t>
-            </w:r>
-          </w:p>
-        </w:tc>
-      </w:tr>
-      <w:tr>
-        <w:tc>
-          <w:tcPr>
-            <w:tcW w:w="1728" w:type="dxa"/>
-          </w:tcPr>
-          <w:p>
-            <w:r>
+              <w:t xml:space="preserve"> located in the same directory as .def.  Empty string </w:t>
+            </w:r>
+            <w:r>
+              <w:lastRenderedPageBreak/>
+              <w:t>represented as / in file. Loads when TM is initialized.</w:t>
+            </w:r>
+          </w:p>
+        </w:tc>
+      </w:tr>
+      <w:tr>
+        <w:tc>
+          <w:tcPr>
+            <w:tcW w:w="1728" w:type="dxa"/>
+          </w:tcPr>
+          <w:p>
+            <w:r>
+              <w:lastRenderedPageBreak/>
               <w:t>Result</w:t>
             </w:r>
           </w:p>
@@ -4258,7 +4320,6 @@
           </w:tcPr>
           <w:p>
             <w:r>
-              <w:lastRenderedPageBreak/>
               <w:t>Test Case ID 7</w:t>
             </w:r>
           </w:p>
@@ -4866,6 +4927,7 @@
           </w:tcPr>
           <w:p>
             <w:r>
+              <w:lastRenderedPageBreak/>
               <w:t>Result</w:t>
             </w:r>
           </w:p>
@@ -5021,7 +5083,6 @@
           </w:tcPr>
           <w:p>
             <w:r>
-              <w:lastRenderedPageBreak/>
               <w:t>Test Case ID 15</w:t>
             </w:r>
           </w:p>
@@ -5530,6 +5591,7 @@
           </w:tcPr>
           <w:p>
             <w:r>
+              <w:lastRenderedPageBreak/>
               <w:t>Test Case ID 21</w:t>
             </w:r>
           </w:p>
@@ -5710,7 +5772,6 @@
           </w:tcPr>
           <w:p>
             <w:r>
-              <w:lastRenderedPageBreak/>
               <w:t>Test Case ID 23</w:t>
             </w:r>
           </w:p>
@@ -6267,6 +6328,7 @@
           </w:tcPr>
           <w:p>
             <w:r>
+              <w:lastRenderedPageBreak/>
               <w:t>Test Case ID 29</w:t>
             </w:r>
           </w:p>
@@ -6431,7 +6493,6 @@
           </w:tcPr>
           <w:p>
             <w:r>
-              <w:lastRenderedPageBreak/>
               <w:t>Test Case ID 31</w:t>
             </w:r>
           </w:p>
@@ -6954,7 +7015,15 @@
                 <w:rFonts w:ascii="Calibri" w:hAnsi="Calibri"/>
                 <w:color w:val="000000"/>
               </w:rPr>
-              <w:t xml:space="preserve">1. TM is done and accepted valid string, display including # of transitions to discover.  2. TM is done and Rejected invalid string, display including # of transitions to discover. </w:t>
+              <w:t xml:space="preserve">1. TM is done and accepted valid string, display including # of transitions to discover.  2. TM is done and Rejected invalid string, display including # of transitions to </w:t>
+            </w:r>
+            <w:r>
+              <w:rPr>
+                <w:rFonts w:ascii="Calibri" w:hAnsi="Calibri"/>
+                <w:color w:val="000000"/>
+              </w:rPr>
+              <w:lastRenderedPageBreak/>
+              <w:t xml:space="preserve">discover. </w:t>
             </w:r>
           </w:p>
           <w:p>
@@ -6975,6 +7044,7 @@
           </w:tcPr>
           <w:p>
             <w:r>
+              <w:lastRenderedPageBreak/>
               <w:t>Result</w:t>
             </w:r>
           </w:p>
@@ -7143,7 +7213,6 @@
           </w:tcPr>
           <w:p>
             <w:r>
-              <w:lastRenderedPageBreak/>
               <w:t>Test Case ID 38</w:t>
             </w:r>
           </w:p>
@@ -7456,6 +7525,17 @@
       </w:tblCellMar>
     </w:tblPr>
   </w:style>
+  <w:style w:type="character" w:styleId="Hyperlink">
+    <w:name w:val="Hyperlink"/>
+    <w:basedOn w:val="DefaultParagraphFont"/>
+    <w:uiPriority w:val="99"/>
+    <w:unhideWhenUsed/>
+    <w:rsid w:val="00734809"/>
+    <w:rPr>
+      <w:color w:val="0000FF" w:themeColor="hyperlink"/>
+      <w:u w:val="single"/>
+    </w:rPr>
+  </w:style>
 </w:styles>
 </file>
 
@@ -7671,6 +7751,17 @@
         <w:right w:w="108" w:type="dxa"/>
       </w:tblCellMar>
     </w:tblPr>
+  </w:style>
+  <w:style w:type="character" w:styleId="Hyperlink">
+    <w:name w:val="Hyperlink"/>
+    <w:basedOn w:val="DefaultParagraphFont"/>
+    <w:uiPriority w:val="99"/>
+    <w:unhideWhenUsed/>
+    <w:rsid w:val="00734809"/>
+    <w:rPr>
+      <w:color w:val="0000FF" w:themeColor="hyperlink"/>
+      <w:u w:val="single"/>
+    </w:rPr>
   </w:style>
 </w:styles>
 </file>

</xml_diff>